<commit_message>
adjusting question list and details of frontend
</commit_message>
<xml_diff>
--- a/question_list.docx
+++ b/question_list.docx
@@ -5,590 +5,2092 @@
     <w:p>
       <w:pPr>
         <w:rPr>
-          <w:b/>
-          <w:bCs/>
-          <w:lang w:val="en-US"/>
-        </w:rPr>
-      </w:pPr>
-      <w:r>
-        <w:rPr>
-          <w:b/>
-          <w:bCs/>
-          <w:lang w:val="en-US"/>
-        </w:rPr>
-        <w:t xml:space="preserve">1. </w:t>
-      </w:r>
-      <w:r>
-        <w:rPr>
-          <w:b/>
-          <w:bCs/>
-          <w:lang w:val="en-US"/>
-        </w:rPr>
-        <w:t>What tax credits are available for purchasing a home in the United States?</w:t>
-      </w:r>
-    </w:p>
-    <w:p>
-      <w:pPr>
-        <w:rPr>
-          <w:b/>
-          <w:bCs/>
-          <w:lang w:val="en-US"/>
-        </w:rPr>
-      </w:pPr>
-      <w:r>
-        <w:rPr>
-          <w:b/>
-          <w:bCs/>
-          <w:lang w:val="en-US"/>
-        </w:rPr>
-        <w:t xml:space="preserve">2. </w:t>
-      </w:r>
-      <w:r>
-        <w:rPr>
-          <w:b/>
-          <w:bCs/>
-          <w:lang w:val="en-US"/>
-        </w:rPr>
-        <w:t>How can a first-time homebuyer use an FHA loan?</w:t>
-      </w:r>
-    </w:p>
-    <w:p>
-      <w:pPr>
-        <w:rPr>
-          <w:b/>
-          <w:bCs/>
-          <w:lang w:val="en-US"/>
-        </w:rPr>
-      </w:pPr>
-      <w:r>
-        <w:rPr>
-          <w:b/>
-          <w:bCs/>
-          <w:lang w:val="en-US"/>
-        </w:rPr>
-        <w:t xml:space="preserve">3. </w:t>
-      </w:r>
-      <w:r>
-        <w:rPr>
-          <w:b/>
-          <w:bCs/>
-          <w:lang w:val="en-US"/>
-        </w:rPr>
-        <w:t>How do state Mortgage Credit Certificates (MCC) work?</w:t>
-      </w:r>
-    </w:p>
-    <w:p>
-      <w:pPr>
-        <w:rPr>
-          <w:b/>
-          <w:bCs/>
-          <w:lang w:val="en-US"/>
-        </w:rPr>
-      </w:pPr>
-      <w:r>
-        <w:rPr>
-          <w:b/>
-          <w:bCs/>
-          <w:lang w:val="en-US"/>
-        </w:rPr>
-        <w:t xml:space="preserve">4. </w:t>
-      </w:r>
-      <w:r>
-        <w:rPr>
-          <w:b/>
-          <w:bCs/>
-          <w:lang w:val="en-US"/>
-        </w:rPr>
-        <w:t>What are the income limits for first-time homebuyer programs in Texas?</w:t>
-      </w:r>
-    </w:p>
-    <w:p>
-      <w:pPr>
-        <w:rPr>
-          <w:b/>
-          <w:bCs/>
-          <w:lang w:val="en-US"/>
-        </w:rPr>
-      </w:pPr>
-      <w:r>
-        <w:rPr>
-          <w:b/>
-          <w:bCs/>
-          <w:lang w:val="en-US"/>
-        </w:rPr>
-        <w:t xml:space="preserve">5. </w:t>
-      </w:r>
-      <w:r>
-        <w:rPr>
-          <w:b/>
-          <w:bCs/>
-          <w:lang w:val="en-US"/>
-        </w:rPr>
-        <w:t>What tax deductions can I claim for mortgage interest?</w:t>
-      </w:r>
-    </w:p>
-    <w:p>
-      <w:pPr>
-        <w:rPr>
-          <w:b/>
-          <w:bCs/>
-          <w:lang w:val="en-US"/>
-        </w:rPr>
-      </w:pPr>
-      <w:r>
-        <w:rPr>
-          <w:b/>
-          <w:bCs/>
-          <w:lang w:val="en-US"/>
-        </w:rPr>
-        <w:t xml:space="preserve">6. </w:t>
-      </w:r>
-      <w:r>
-        <w:rPr>
-          <w:b/>
-          <w:bCs/>
-          <w:lang w:val="en-US"/>
-        </w:rPr>
-        <w:t>Can a VA loan be combined with down payment assistance?</w:t>
-      </w:r>
-    </w:p>
-    <w:p>
-      <w:pPr>
-        <w:rPr>
-          <w:b/>
-          <w:bCs/>
-          <w:lang w:val="en-US"/>
-        </w:rPr>
-      </w:pPr>
-      <w:r>
-        <w:rPr>
-          <w:b/>
-          <w:bCs/>
-          <w:lang w:val="en-US"/>
-        </w:rPr>
-        <w:t>7</w:t>
-      </w:r>
-      <w:r>
-        <w:rPr>
-          <w:b/>
-          <w:bCs/>
-          <w:lang w:val="en-US"/>
-        </w:rPr>
-        <w:t xml:space="preserve">. </w:t>
-      </w:r>
-      <w:r>
-        <w:rPr>
-          <w:b/>
-          <w:bCs/>
-          <w:lang w:val="en-US"/>
-        </w:rPr>
-        <w:t>What state assistance does Wisconsin offer for low-income homebuyers?</w:t>
-      </w:r>
-    </w:p>
-    <w:p>
-      <w:pPr>
-        <w:rPr>
-          <w:b/>
-          <w:bCs/>
-          <w:lang w:val="en-US"/>
-        </w:rPr>
-      </w:pPr>
-      <w:r>
-        <w:rPr>
-          <w:b/>
-          <w:bCs/>
-          <w:lang w:val="en-US"/>
-        </w:rPr>
-        <w:t xml:space="preserve">8. </w:t>
-      </w:r>
-      <w:r>
-        <w:rPr>
-          <w:b/>
-          <w:bCs/>
-          <w:lang w:val="en-US"/>
-        </w:rPr>
-        <w:t>How do closing costs affect the mortgage application?</w:t>
-      </w:r>
-    </w:p>
-    <w:p>
-      <w:pPr>
-        <w:rPr>
-          <w:b/>
-          <w:bCs/>
-          <w:lang w:val="en-US"/>
-        </w:rPr>
-      </w:pPr>
-      <w:r>
-        <w:rPr>
-          <w:b/>
-          <w:bCs/>
-          <w:lang w:val="en-US"/>
-        </w:rPr>
-        <w:t xml:space="preserve">9. </w:t>
-      </w:r>
-      <w:r>
-        <w:rPr>
-          <w:b/>
-          <w:bCs/>
-          <w:lang w:val="en-US"/>
-        </w:rPr>
-        <w:t>What financing options exist for affordable housing?</w:t>
-      </w:r>
-    </w:p>
-    <w:p>
-      <w:pPr>
-        <w:rPr>
-          <w:b/>
-          <w:bCs/>
-          <w:lang w:val="en-US"/>
-        </w:rPr>
-      </w:pPr>
-      <w:r>
-        <w:rPr>
-          <w:b/>
-          <w:bCs/>
-          <w:lang w:val="en-US"/>
-        </w:rPr>
-        <w:t>10</w:t>
-      </w:r>
-      <w:r>
-        <w:rPr>
-          <w:b/>
-          <w:bCs/>
-          <w:lang w:val="en-US"/>
-        </w:rPr>
-        <w:t xml:space="preserve">. </w:t>
-      </w:r>
-      <w:r>
-        <w:rPr>
-          <w:b/>
-          <w:bCs/>
-          <w:lang w:val="en-US"/>
-        </w:rPr>
-        <w:t>What documents are required for a first-time homebuyer loan?</w:t>
-      </w:r>
-    </w:p>
-    <w:p>
-      <w:pPr>
-        <w:rPr>
-          <w:b/>
-          <w:bCs/>
-          <w:lang w:val="en-US"/>
-        </w:rPr>
-      </w:pPr>
-      <w:r>
-        <w:rPr>
-          <w:b/>
-          <w:bCs/>
-          <w:lang w:val="en-US"/>
-        </w:rPr>
-        <w:t xml:space="preserve">11. </w:t>
-      </w:r>
-      <w:r>
-        <w:rPr>
-          <w:b/>
-          <w:bCs/>
-          <w:lang w:val="en-US"/>
-        </w:rPr>
-        <w:t>Do closing subsidies need to be reported as income?</w:t>
-      </w:r>
-    </w:p>
-    <w:p>
-      <w:pPr>
-        <w:rPr>
-          <w:b/>
-          <w:bCs/>
-          <w:lang w:val="en-US"/>
-        </w:rPr>
-      </w:pPr>
-      <w:r>
-        <w:rPr>
-          <w:b/>
-          <w:bCs/>
-          <w:lang w:val="en-US"/>
-        </w:rPr>
-        <w:t>12.</w:t>
-      </w:r>
-      <w:r>
-        <w:rPr>
-          <w:b/>
-          <w:bCs/>
-          <w:lang w:val="en-US"/>
-        </w:rPr>
-        <w:t xml:space="preserve"> What is the HUD 203(k) renovation loan?</w:t>
-      </w:r>
-    </w:p>
-    <w:p>
-      <w:pPr>
-        <w:rPr>
-          <w:b/>
-          <w:bCs/>
-          <w:lang w:val="en-US"/>
-        </w:rPr>
-      </w:pPr>
-      <w:r>
-        <w:rPr>
-          <w:b/>
-          <w:bCs/>
-          <w:lang w:val="en-US"/>
-        </w:rPr>
-        <w:t>13</w:t>
-      </w:r>
-      <w:r>
-        <w:rPr>
-          <w:b/>
-          <w:bCs/>
-          <w:lang w:val="en-US"/>
-        </w:rPr>
-        <w:t xml:space="preserve">. </w:t>
-      </w:r>
-      <w:r>
-        <w:rPr>
-          <w:b/>
-          <w:bCs/>
-          <w:lang w:val="en-US"/>
-        </w:rPr>
-        <w:t>How do you calculate the debt-to-income ratio for a mortgage?</w:t>
-      </w:r>
-    </w:p>
-    <w:p>
-      <w:pPr>
-        <w:rPr>
-          <w:b/>
-          <w:bCs/>
-          <w:lang w:val="en-US"/>
-        </w:rPr>
-      </w:pPr>
-      <w:r>
-        <w:rPr>
-          <w:b/>
-          <w:bCs/>
-          <w:lang w:val="en-US"/>
-        </w:rPr>
-        <w:t xml:space="preserve">14. </w:t>
-      </w:r>
-      <w:r>
-        <w:rPr>
-          <w:b/>
-          <w:bCs/>
-          <w:lang w:val="en-US"/>
-        </w:rPr>
-        <w:t>Can I deduct mortgage insurance premiums in 2023?</w:t>
-      </w:r>
-    </w:p>
-    <w:p>
-      <w:pPr>
-        <w:rPr>
-          <w:b/>
-          <w:bCs/>
-          <w:lang w:val="en-US"/>
-        </w:rPr>
-      </w:pPr>
-      <w:r>
-        <w:rPr>
-          <w:b/>
-          <w:bCs/>
-          <w:lang w:val="en-US"/>
-        </w:rPr>
-        <w:t>15</w:t>
-      </w:r>
-      <w:r>
-        <w:rPr>
-          <w:b/>
-          <w:bCs/>
-          <w:lang w:val="en-US"/>
-        </w:rPr>
-        <w:t xml:space="preserve">. </w:t>
-      </w:r>
-      <w:r>
-        <w:rPr>
-          <w:b/>
-          <w:bCs/>
-          <w:lang w:val="en-US"/>
-        </w:rPr>
-        <w:t>What credit requirements does a Fannie Mae HomeReady loan have?</w:t>
-      </w:r>
-    </w:p>
-    <w:p>
-      <w:pPr>
-        <w:rPr>
-          <w:b/>
-          <w:bCs/>
-          <w:lang w:val="en-US"/>
-        </w:rPr>
-      </w:pPr>
-      <w:r>
-        <w:rPr>
-          <w:b/>
-          <w:bCs/>
-          <w:lang w:val="en-US"/>
-        </w:rPr>
-        <w:t xml:space="preserve">16. </w:t>
-      </w:r>
-      <w:r>
-        <w:rPr>
-          <w:b/>
-          <w:bCs/>
-          <w:lang w:val="en-US"/>
-        </w:rPr>
-        <w:t xml:space="preserve">How do </w:t>
-      </w:r>
-      <w:proofErr w:type="gramStart"/>
-      <w:r>
-        <w:rPr>
-          <w:b/>
-          <w:bCs/>
-          <w:lang w:val="en-US"/>
-        </w:rPr>
-        <w:t>state down</w:t>
-      </w:r>
-      <w:proofErr w:type="gramEnd"/>
-      <w:r>
-        <w:rPr>
-          <w:b/>
-          <w:bCs/>
-          <w:lang w:val="en-US"/>
-        </w:rPr>
-        <w:t xml:space="preserve"> payment grants work?</w:t>
-      </w:r>
-    </w:p>
-    <w:p>
-      <w:pPr>
-        <w:rPr>
-          <w:b/>
-          <w:bCs/>
-          <w:lang w:val="en-US"/>
-        </w:rPr>
-      </w:pPr>
-      <w:r>
-        <w:rPr>
-          <w:b/>
-          <w:bCs/>
-          <w:lang w:val="en-US"/>
-        </w:rPr>
-        <w:t xml:space="preserve">17. </w:t>
-      </w:r>
-      <w:r>
-        <w:rPr>
-          <w:b/>
-          <w:bCs/>
-          <w:lang w:val="en-US"/>
-        </w:rPr>
-        <w:t>What is the difference between FHA and VA loans?</w:t>
-      </w:r>
-    </w:p>
-    <w:p>
-      <w:pPr>
-        <w:rPr>
-          <w:b/>
-          <w:bCs/>
-          <w:lang w:val="en-US"/>
-        </w:rPr>
-      </w:pPr>
-      <w:r>
-        <w:rPr>
-          <w:b/>
-          <w:bCs/>
-          <w:lang w:val="en-US"/>
-        </w:rPr>
-        <w:t>1</w:t>
-      </w:r>
-      <w:r>
-        <w:rPr>
-          <w:b/>
-          <w:bCs/>
-          <w:lang w:val="en-US"/>
-        </w:rPr>
-        <w:t xml:space="preserve">8. </w:t>
-      </w:r>
-      <w:r>
-        <w:rPr>
-          <w:b/>
-          <w:bCs/>
-          <w:lang w:val="en-US"/>
-        </w:rPr>
-        <w:t xml:space="preserve">What legal </w:t>
-      </w:r>
-      <w:proofErr w:type="gramStart"/>
-      <w:r>
-        <w:rPr>
-          <w:b/>
-          <w:bCs/>
-          <w:lang w:val="en-US"/>
-        </w:rPr>
-        <w:t>protections exist</w:t>
-      </w:r>
-      <w:proofErr w:type="gramEnd"/>
-      <w:r>
-        <w:rPr>
-          <w:b/>
-          <w:bCs/>
-          <w:lang w:val="en-US"/>
-        </w:rPr>
-        <w:t xml:space="preserve"> for homebuyers (e.g., RESPA)?</w:t>
-      </w:r>
-    </w:p>
-    <w:p>
-      <w:pPr>
-        <w:rPr>
-          <w:b/>
-          <w:bCs/>
-          <w:lang w:val="en-US"/>
-        </w:rPr>
-      </w:pPr>
-      <w:r>
-        <w:rPr>
-          <w:b/>
-          <w:bCs/>
-          <w:lang w:val="en-US"/>
-        </w:rPr>
-        <w:t xml:space="preserve">19. </w:t>
-      </w:r>
-      <w:r>
-        <w:rPr>
-          <w:b/>
-          <w:bCs/>
-          <w:lang w:val="en-US"/>
-        </w:rPr>
-        <w:t>How does a closing subsidy affect my mortgage application?</w:t>
-      </w:r>
-    </w:p>
-    <w:p>
-      <w:pPr>
-        <w:rPr>
-          <w:b/>
-          <w:bCs/>
-          <w:lang w:val="en-US"/>
-        </w:rPr>
-      </w:pPr>
-      <w:r>
-        <w:rPr>
-          <w:b/>
-          <w:bCs/>
-          <w:lang w:val="en-US"/>
-        </w:rPr>
-        <w:t>20</w:t>
-      </w:r>
-      <w:r>
-        <w:rPr>
-          <w:b/>
-          <w:bCs/>
-          <w:lang w:val="en-US"/>
-        </w:rPr>
-        <w:t xml:space="preserve">. </w:t>
-      </w:r>
-      <w:r>
-        <w:rPr>
-          <w:b/>
-          <w:bCs/>
-          <w:lang w:val="en-US"/>
-        </w:rPr>
-        <w:t>What is the impact of student loans on mortgage qualification?</w:t>
-      </w:r>
-    </w:p>
-    <w:p>
-      <w:pPr>
-        <w:rPr>
+          <w:rFonts w:ascii="Arial" w:hAnsi="Arial" w:cs="Arial"/>
+          <w:b/>
+          <w:bCs/>
+          <w:sz w:val="22"/>
+          <w:szCs w:val="22"/>
+          <w:lang w:val="en-US"/>
+        </w:rPr>
+      </w:pPr>
+      <w:r>
+        <w:rPr>
+          <w:rFonts w:ascii="Arial" w:hAnsi="Arial" w:cs="Arial"/>
+          <w:b/>
+          <w:bCs/>
+          <w:sz w:val="22"/>
+          <w:szCs w:val="22"/>
+          <w:lang w:val="en-US"/>
+        </w:rPr>
+        <w:t xml:space="preserve">1. Question: What is the maximum loan-to-value (LTV) ratio for a 1-unit principal residence purchase under Fannie Mae's standard eligibility requirements? </w:t>
+      </w:r>
+    </w:p>
+    <w:p>
+      <w:pPr>
+        <w:rPr>
+          <w:rFonts w:ascii="Arial" w:hAnsi="Arial" w:cs="Arial"/>
+          <w:sz w:val="22"/>
+          <w:szCs w:val="22"/>
+          <w:lang w:val="en-US"/>
+        </w:rPr>
+      </w:pPr>
+      <w:r>
+        <w:rPr>
+          <w:rFonts w:ascii="Arial" w:hAnsi="Arial" w:cs="Arial"/>
+          <w:b/>
+          <w:bCs/>
+          <w:sz w:val="22"/>
+          <w:szCs w:val="22"/>
+          <w:lang w:val="en-US"/>
+        </w:rPr>
+        <w:t xml:space="preserve">Answer: </w:t>
+      </w:r>
+      <w:r>
+        <w:rPr>
+          <w:rFonts w:ascii="Arial" w:hAnsi="Arial" w:cs="Arial"/>
+          <w:sz w:val="22"/>
+          <w:szCs w:val="22"/>
+          <w:lang w:val="en-US"/>
+        </w:rPr>
+        <w:t xml:space="preserve">The maximum LTV ratio for a 1-unit principal residence purchase is 97% for fixed-rate mortgages (FRM) and 95% for adjustable-rate mortgages (ARM) </w:t>
+      </w:r>
+    </w:p>
+    <w:p>
+      <w:pPr>
+        <w:rPr>
+          <w:rFonts w:ascii="Arial" w:hAnsi="Arial" w:cs="Arial"/>
+          <w:b/>
+          <w:bCs/>
+          <w:sz w:val="22"/>
+          <w:szCs w:val="22"/>
+          <w:lang w:val="en-US"/>
+        </w:rPr>
+      </w:pPr>
+      <w:r>
+        <w:rPr>
+          <w:rFonts w:ascii="Arial" w:hAnsi="Arial" w:cs="Arial"/>
+          <w:b/>
+          <w:bCs/>
+          <w:sz w:val="22"/>
+          <w:szCs w:val="22"/>
+          <w:lang w:val="en-US"/>
+        </w:rPr>
+        <w:t>Source:</w:t>
+      </w:r>
+      <w:r>
+        <w:rPr>
+          <w:rFonts w:ascii="Arial" w:hAnsi="Arial" w:cs="Arial"/>
+          <w:sz w:val="22"/>
+          <w:szCs w:val="22"/>
+          <w:lang w:val="en-US"/>
+        </w:rPr>
+        <w:t xml:space="preserve"> </w:t>
+      </w:r>
+      <w:r>
+        <w:rPr>
+          <w:rFonts w:ascii="Arial" w:hAnsi="Arial" w:cs="Arial"/>
+          <w:sz w:val="22"/>
+          <w:szCs w:val="22"/>
+          <w:lang w:val="en-US"/>
+        </w:rPr>
+        <w:t>("Fannie Mae Eligibility Matrix" (2025), Page 2 ).</w:t>
+      </w:r>
+    </w:p>
+    <w:p>
+      <w:pPr>
+        <w:rPr>
+          <w:rFonts w:ascii="Arial" w:hAnsi="Arial" w:cs="Arial"/>
+          <w:b/>
+          <w:bCs/>
+          <w:sz w:val="22"/>
+          <w:szCs w:val="22"/>
+          <w:lang w:val="en-US"/>
+        </w:rPr>
+      </w:pPr>
+      <w:r>
+        <w:rPr>
+          <w:rFonts w:ascii="Arial" w:hAnsi="Arial" w:cs="Arial"/>
+          <w:b/>
+          <w:bCs/>
+          <w:sz w:val="22"/>
+          <w:szCs w:val="22"/>
+          <w:lang w:val="en-US"/>
+        </w:rPr>
+        <w:t xml:space="preserve">2. Question: </w:t>
+      </w:r>
+      <w:r>
+        <w:rPr>
+          <w:rFonts w:ascii="Arial" w:hAnsi="Arial" w:cs="Arial"/>
+          <w:sz w:val="22"/>
+          <w:szCs w:val="22"/>
+          <w:lang w:val="en-US"/>
+        </w:rPr>
+        <w:t>According to the IRS, what is the deductibility limit for state and local taxes, including real estate taxes?</w:t>
+      </w:r>
+      <w:r>
+        <w:rPr>
+          <w:rFonts w:ascii="Arial" w:hAnsi="Arial" w:cs="Arial"/>
+          <w:b/>
+          <w:bCs/>
+          <w:sz w:val="22"/>
+          <w:szCs w:val="22"/>
+          <w:lang w:val="en-US"/>
+        </w:rPr>
+        <w:t xml:space="preserve"> </w:t>
+      </w:r>
+    </w:p>
+    <w:p>
+      <w:pPr>
+        <w:rPr>
+          <w:rFonts w:ascii="Arial" w:hAnsi="Arial" w:cs="Arial"/>
+          <w:sz w:val="22"/>
+          <w:szCs w:val="22"/>
+          <w:lang w:val="en-US"/>
+        </w:rPr>
+      </w:pPr>
+      <w:r>
+        <w:rPr>
+          <w:rFonts w:ascii="Arial" w:hAnsi="Arial" w:cs="Arial"/>
+          <w:b/>
+          <w:bCs/>
+          <w:sz w:val="22"/>
+          <w:szCs w:val="22"/>
+          <w:lang w:val="en-US"/>
+        </w:rPr>
+        <w:t xml:space="preserve">Answer: </w:t>
+      </w:r>
+      <w:r>
+        <w:rPr>
+          <w:rFonts w:ascii="Arial" w:hAnsi="Arial" w:cs="Arial"/>
+          <w:sz w:val="22"/>
+          <w:szCs w:val="22"/>
+          <w:lang w:val="en-US"/>
+        </w:rPr>
+        <w:t xml:space="preserve">The deduction for state and local taxes, including real estate taxes, is limited to a total of $10,000 ($5,000 if married filing separately) </w:t>
+      </w:r>
+    </w:p>
+    <w:p>
+      <w:pPr>
+        <w:rPr>
+          <w:rFonts w:ascii="Arial" w:hAnsi="Arial" w:cs="Arial"/>
+          <w:b/>
+          <w:bCs/>
+          <w:sz w:val="22"/>
+          <w:szCs w:val="22"/>
+          <w:lang w:val="en-US"/>
+        </w:rPr>
+      </w:pPr>
+      <w:r>
+        <w:rPr>
+          <w:rFonts w:ascii="Arial" w:hAnsi="Arial" w:cs="Arial"/>
+          <w:b/>
+          <w:bCs/>
+          <w:sz w:val="22"/>
+          <w:szCs w:val="22"/>
+          <w:lang w:val="en-US"/>
+        </w:rPr>
+        <w:t>Source:</w:t>
+      </w:r>
+      <w:r>
+        <w:rPr>
+          <w:rFonts w:ascii="Arial" w:hAnsi="Arial" w:cs="Arial"/>
+          <w:sz w:val="22"/>
+          <w:szCs w:val="22"/>
+          <w:lang w:val="en-US"/>
+        </w:rPr>
+        <w:t xml:space="preserve"> </w:t>
+      </w:r>
+      <w:r>
+        <w:rPr>
+          <w:rFonts w:ascii="Arial" w:hAnsi="Arial" w:cs="Arial"/>
+          <w:sz w:val="22"/>
+          <w:szCs w:val="22"/>
+          <w:lang w:val="en-US"/>
+        </w:rPr>
+        <w:t>("Publication 530 (2023)" – IRS, Page 4 ).</w:t>
+      </w:r>
+    </w:p>
+    <w:p>
+      <w:pPr>
+        <w:rPr>
+          <w:rFonts w:ascii="Arial" w:hAnsi="Arial" w:cs="Arial"/>
+          <w:b/>
+          <w:bCs/>
+          <w:sz w:val="22"/>
+          <w:szCs w:val="22"/>
+          <w:lang w:val="en-US"/>
+        </w:rPr>
+      </w:pPr>
+      <w:r>
+        <w:rPr>
+          <w:rFonts w:ascii="Arial" w:hAnsi="Arial" w:cs="Arial"/>
+          <w:b/>
+          <w:bCs/>
+          <w:sz w:val="22"/>
+          <w:szCs w:val="22"/>
+          <w:lang w:val="en-US"/>
+        </w:rPr>
+        <w:t xml:space="preserve">3. Question: </w:t>
+      </w:r>
+      <w:r>
+        <w:rPr>
+          <w:rFonts w:ascii="Arial" w:hAnsi="Arial" w:cs="Arial"/>
+          <w:sz w:val="22"/>
+          <w:szCs w:val="22"/>
+          <w:lang w:val="en-US"/>
+        </w:rPr>
+        <w:t>For the TDHCA "My First Texas Home" program, what is the maximum income limit based on?</w:t>
+      </w:r>
+      <w:r>
+        <w:rPr>
+          <w:rFonts w:ascii="Arial" w:hAnsi="Arial" w:cs="Arial"/>
+          <w:b/>
+          <w:bCs/>
+          <w:sz w:val="22"/>
+          <w:szCs w:val="22"/>
+          <w:lang w:val="en-US"/>
+        </w:rPr>
+        <w:t xml:space="preserve"> </w:t>
+      </w:r>
+    </w:p>
+    <w:p>
+      <w:pPr>
+        <w:rPr>
+          <w:rFonts w:ascii="Arial" w:hAnsi="Arial" w:cs="Arial"/>
+          <w:sz w:val="22"/>
+          <w:szCs w:val="22"/>
+          <w:lang w:val="en-US"/>
+        </w:rPr>
+      </w:pPr>
+      <w:r>
+        <w:rPr>
+          <w:rFonts w:ascii="Arial" w:hAnsi="Arial" w:cs="Arial"/>
+          <w:b/>
+          <w:bCs/>
+          <w:sz w:val="22"/>
+          <w:szCs w:val="22"/>
+          <w:lang w:val="en-US"/>
+        </w:rPr>
+        <w:t xml:space="preserve">Answer: </w:t>
+      </w:r>
+      <w:r>
+        <w:rPr>
+          <w:rFonts w:ascii="Arial" w:hAnsi="Arial" w:cs="Arial"/>
+          <w:sz w:val="22"/>
+          <w:szCs w:val="22"/>
+          <w:lang w:val="en-US"/>
+        </w:rPr>
+        <w:t xml:space="preserve">The maximum income limit is based on the verified county where the property is being purchased and the number of qualified residents of the subject property </w:t>
+      </w:r>
+    </w:p>
+    <w:p>
+      <w:pPr>
+        <w:rPr>
+          <w:rFonts w:ascii="Arial" w:hAnsi="Arial" w:cs="Arial"/>
+          <w:sz w:val="22"/>
+          <w:szCs w:val="22"/>
+          <w:lang w:val="en-US"/>
+        </w:rPr>
+      </w:pPr>
+      <w:r>
+        <w:rPr>
+          <w:rFonts w:ascii="Arial" w:hAnsi="Arial" w:cs="Arial"/>
+          <w:b/>
+          <w:bCs/>
+          <w:sz w:val="22"/>
+          <w:szCs w:val="22"/>
+          <w:lang w:val="en-US"/>
+        </w:rPr>
+        <w:t>Source:</w:t>
+      </w:r>
+      <w:r>
+        <w:rPr>
+          <w:rFonts w:ascii="Arial" w:hAnsi="Arial" w:cs="Arial"/>
+          <w:sz w:val="22"/>
+          <w:szCs w:val="22"/>
+          <w:lang w:val="en-US"/>
+        </w:rPr>
+        <w:t xml:space="preserve"> </w:t>
+      </w:r>
+      <w:r>
+        <w:rPr>
+          <w:rFonts w:ascii="Arial" w:hAnsi="Arial" w:cs="Arial"/>
+          <w:sz w:val="22"/>
+          <w:szCs w:val="22"/>
+          <w:lang w:val="en-US"/>
+        </w:rPr>
+        <w:t>("TDHCA Lender Guide" – Texas (2026), Page 11 ).</w:t>
+      </w:r>
+    </w:p>
+    <w:p>
+      <w:pPr>
+        <w:rPr>
+          <w:rFonts w:ascii="Arial" w:hAnsi="Arial" w:cs="Arial"/>
+          <w:b/>
+          <w:bCs/>
+          <w:sz w:val="22"/>
+          <w:szCs w:val="22"/>
+          <w:lang w:val="en-US"/>
+        </w:rPr>
+      </w:pPr>
+      <w:r>
+        <w:rPr>
+          <w:rFonts w:ascii="Arial" w:hAnsi="Arial" w:cs="Arial"/>
+          <w:b/>
+          <w:bCs/>
+          <w:sz w:val="22"/>
+          <w:szCs w:val="22"/>
+          <w:lang w:val="en-US"/>
+        </w:rPr>
+        <w:t xml:space="preserve">4. Question: </w:t>
+      </w:r>
+      <w:r>
+        <w:rPr>
+          <w:rFonts w:ascii="Arial" w:hAnsi="Arial" w:cs="Arial"/>
+          <w:sz w:val="22"/>
+          <w:szCs w:val="22"/>
+          <w:lang w:val="en-US"/>
+        </w:rPr>
+        <w:t>Under the HUD-VASH program, what role does case management play?</w:t>
+      </w:r>
+      <w:r>
+        <w:rPr>
+          <w:rFonts w:ascii="Arial" w:hAnsi="Arial" w:cs="Arial"/>
+          <w:b/>
+          <w:bCs/>
+          <w:sz w:val="22"/>
+          <w:szCs w:val="22"/>
+          <w:lang w:val="en-US"/>
+        </w:rPr>
+        <w:t xml:space="preserve"> </w:t>
+      </w:r>
+    </w:p>
+    <w:p>
+      <w:pPr>
+        <w:rPr>
+          <w:rFonts w:ascii="Arial" w:hAnsi="Arial" w:cs="Arial"/>
+          <w:sz w:val="22"/>
+          <w:szCs w:val="22"/>
+          <w:lang w:val="en-US"/>
+        </w:rPr>
+      </w:pPr>
+      <w:r>
+        <w:rPr>
+          <w:rFonts w:ascii="Arial" w:hAnsi="Arial" w:cs="Arial"/>
+          <w:b/>
+          <w:bCs/>
+          <w:sz w:val="22"/>
+          <w:szCs w:val="22"/>
+          <w:lang w:val="en-US"/>
+        </w:rPr>
+        <w:t xml:space="preserve">Answer: </w:t>
+      </w:r>
+      <w:r>
+        <w:rPr>
+          <w:rFonts w:ascii="Arial" w:hAnsi="Arial" w:cs="Arial"/>
+          <w:sz w:val="22"/>
+          <w:szCs w:val="22"/>
+          <w:lang w:val="en-US"/>
+        </w:rPr>
+        <w:t xml:space="preserve">Case management is a central requirement of the HUD-VASH program, intended to help eligible homeless Veterans obtain and sustain independent community housing </w:t>
+      </w:r>
+    </w:p>
+    <w:p>
+      <w:pPr>
+        <w:rPr>
+          <w:rFonts w:ascii="Arial" w:hAnsi="Arial" w:cs="Arial"/>
+          <w:sz w:val="22"/>
+          <w:szCs w:val="22"/>
+          <w:lang w:val="en-US"/>
+        </w:rPr>
+      </w:pPr>
+      <w:r>
+        <w:rPr>
+          <w:rFonts w:ascii="Arial" w:hAnsi="Arial" w:cs="Arial"/>
+          <w:b/>
+          <w:bCs/>
+          <w:sz w:val="22"/>
+          <w:szCs w:val="22"/>
+          <w:lang w:val="en-US"/>
+        </w:rPr>
+        <w:t>Source:</w:t>
+      </w:r>
+      <w:r>
+        <w:rPr>
+          <w:rFonts w:ascii="Arial" w:hAnsi="Arial" w:cs="Arial"/>
+          <w:sz w:val="22"/>
+          <w:szCs w:val="22"/>
+          <w:lang w:val="en-US"/>
+        </w:rPr>
+        <w:t xml:space="preserve"> </w:t>
+      </w:r>
+      <w:r>
+        <w:rPr>
+          <w:rFonts w:ascii="Arial" w:hAnsi="Arial" w:cs="Arial"/>
+          <w:sz w:val="22"/>
+          <w:szCs w:val="22"/>
+          <w:lang w:val="en-US"/>
+        </w:rPr>
+        <w:t>(Resources for Rural Veterans – Housing Assistance Council, Page 15 ).</w:t>
+      </w:r>
+    </w:p>
+    <w:p>
+      <w:pPr>
+        <w:rPr>
+          <w:rFonts w:ascii="Arial" w:hAnsi="Arial" w:cs="Arial"/>
+          <w:b/>
+          <w:bCs/>
+          <w:sz w:val="22"/>
+          <w:szCs w:val="22"/>
+          <w:lang w:val="en-US"/>
+        </w:rPr>
+      </w:pPr>
+      <w:r>
+        <w:rPr>
+          <w:rFonts w:ascii="Arial" w:hAnsi="Arial" w:cs="Arial"/>
+          <w:b/>
+          <w:bCs/>
+          <w:sz w:val="22"/>
+          <w:szCs w:val="22"/>
+          <w:lang w:val="en-US"/>
+        </w:rPr>
+        <w:t xml:space="preserve">5. Question: </w:t>
+      </w:r>
+      <w:r>
+        <w:rPr>
+          <w:rFonts w:ascii="Arial" w:hAnsi="Arial" w:cs="Arial"/>
+          <w:sz w:val="22"/>
+          <w:szCs w:val="22"/>
+          <w:lang w:val="en-US"/>
+        </w:rPr>
+        <w:t>What is the maximum loan-to-value (LTV) ratio for a cash-out refinance on a 1-unit investment property according to Fannie Mae?</w:t>
+      </w:r>
+      <w:r>
+        <w:rPr>
+          <w:rFonts w:ascii="Arial" w:hAnsi="Arial" w:cs="Arial"/>
+          <w:b/>
+          <w:bCs/>
+          <w:sz w:val="22"/>
+          <w:szCs w:val="22"/>
+          <w:lang w:val="en-US"/>
+        </w:rPr>
+        <w:t xml:space="preserve"> </w:t>
+      </w:r>
+    </w:p>
+    <w:p>
+      <w:pPr>
+        <w:rPr>
+          <w:rFonts w:ascii="Arial" w:hAnsi="Arial" w:cs="Arial"/>
+          <w:sz w:val="22"/>
+          <w:szCs w:val="22"/>
+          <w:lang w:val="en-US"/>
+        </w:rPr>
+      </w:pPr>
+      <w:r>
+        <w:rPr>
+          <w:rFonts w:ascii="Arial" w:hAnsi="Arial" w:cs="Arial"/>
+          <w:b/>
+          <w:bCs/>
+          <w:sz w:val="22"/>
+          <w:szCs w:val="22"/>
+          <w:lang w:val="en-US"/>
+        </w:rPr>
+        <w:t xml:space="preserve">Answer: </w:t>
+      </w:r>
+      <w:r>
+        <w:rPr>
+          <w:rFonts w:ascii="Arial" w:hAnsi="Arial" w:cs="Arial"/>
+          <w:sz w:val="22"/>
+          <w:szCs w:val="22"/>
+          <w:lang w:val="en-US"/>
+        </w:rPr>
+        <w:t xml:space="preserve">The maximum LTV ratio for a cash-out refinance on a 1-unit investment property is 75% for both fixed-rate and adjustable-rate mortgages </w:t>
+      </w:r>
+    </w:p>
+    <w:p>
+      <w:pPr>
+        <w:rPr>
+          <w:rFonts w:ascii="Arial" w:hAnsi="Arial" w:cs="Arial"/>
+          <w:b/>
+          <w:bCs/>
+          <w:sz w:val="22"/>
+          <w:szCs w:val="22"/>
+          <w:lang w:val="en-US"/>
+        </w:rPr>
+      </w:pPr>
+      <w:r>
+        <w:rPr>
+          <w:rFonts w:ascii="Arial" w:hAnsi="Arial" w:cs="Arial"/>
+          <w:b/>
+          <w:bCs/>
+          <w:sz w:val="22"/>
+          <w:szCs w:val="22"/>
+          <w:lang w:val="en-US"/>
+        </w:rPr>
+        <w:t>Source:</w:t>
+      </w:r>
+      <w:r>
+        <w:rPr>
+          <w:rFonts w:ascii="Arial" w:hAnsi="Arial" w:cs="Arial"/>
+          <w:sz w:val="22"/>
+          <w:szCs w:val="22"/>
+          <w:lang w:val="en-US"/>
+        </w:rPr>
+        <w:t xml:space="preserve"> </w:t>
+      </w:r>
+      <w:r>
+        <w:rPr>
+          <w:rFonts w:ascii="Arial" w:hAnsi="Arial" w:cs="Arial"/>
+          <w:sz w:val="22"/>
+          <w:szCs w:val="22"/>
+          <w:lang w:val="en-US"/>
+        </w:rPr>
+        <w:t>("Fannie Mae Eligibility Matrix" (2025), Page 2 ).</w:t>
+      </w:r>
+    </w:p>
+    <w:p>
+      <w:pPr>
+        <w:rPr>
+          <w:rFonts w:ascii="Arial" w:hAnsi="Arial" w:cs="Arial"/>
+          <w:b/>
+          <w:bCs/>
+          <w:sz w:val="22"/>
+          <w:szCs w:val="22"/>
+          <w:lang w:val="en-US"/>
+        </w:rPr>
+      </w:pPr>
+      <w:r>
+        <w:rPr>
+          <w:rFonts w:ascii="Arial" w:hAnsi="Arial" w:cs="Arial"/>
+          <w:b/>
+          <w:bCs/>
+          <w:sz w:val="22"/>
+          <w:szCs w:val="22"/>
+          <w:lang w:val="en-US"/>
+        </w:rPr>
+        <w:t xml:space="preserve">6. Question: </w:t>
+      </w:r>
+      <w:r>
+        <w:rPr>
+          <w:rFonts w:ascii="Arial" w:hAnsi="Arial" w:cs="Arial"/>
+          <w:sz w:val="22"/>
+          <w:szCs w:val="22"/>
+          <w:lang w:val="en-US"/>
+        </w:rPr>
+        <w:t>Can a homebuyer deduct homeowners association (HOA) fees on their federal tax return?</w:t>
+      </w:r>
+      <w:r>
+        <w:rPr>
+          <w:rFonts w:ascii="Arial" w:hAnsi="Arial" w:cs="Arial"/>
+          <w:b/>
+          <w:bCs/>
+          <w:sz w:val="22"/>
+          <w:szCs w:val="22"/>
+          <w:lang w:val="en-US"/>
+        </w:rPr>
+        <w:t xml:space="preserve"> </w:t>
+      </w:r>
+    </w:p>
+    <w:p>
+      <w:pPr>
+        <w:rPr>
+          <w:rFonts w:ascii="Arial" w:hAnsi="Arial" w:cs="Arial"/>
+          <w:sz w:val="22"/>
+          <w:szCs w:val="22"/>
+          <w:lang w:val="en-US"/>
+        </w:rPr>
+      </w:pPr>
+      <w:r>
+        <w:rPr>
+          <w:rFonts w:ascii="Arial" w:hAnsi="Arial" w:cs="Arial"/>
+          <w:b/>
+          <w:bCs/>
+          <w:sz w:val="22"/>
+          <w:szCs w:val="22"/>
+          <w:lang w:val="en-US"/>
+        </w:rPr>
+        <w:t xml:space="preserve">Answer: </w:t>
+      </w:r>
+      <w:r>
+        <w:rPr>
+          <w:rFonts w:ascii="Arial" w:hAnsi="Arial" w:cs="Arial"/>
+          <w:sz w:val="22"/>
+          <w:szCs w:val="22"/>
+          <w:lang w:val="en-US"/>
+        </w:rPr>
+        <w:t xml:space="preserve">No, homeowners association fees are listed as nondeductible payments and cannot be deducted on a federal tax return </w:t>
+      </w:r>
+    </w:p>
+    <w:p>
+      <w:pPr>
+        <w:rPr>
+          <w:rFonts w:ascii="Arial" w:hAnsi="Arial" w:cs="Arial"/>
+          <w:sz w:val="22"/>
+          <w:szCs w:val="22"/>
+          <w:lang w:val="en-US"/>
+        </w:rPr>
+      </w:pPr>
+      <w:r>
+        <w:rPr>
+          <w:rFonts w:ascii="Arial" w:hAnsi="Arial" w:cs="Arial"/>
+          <w:b/>
+          <w:bCs/>
+          <w:sz w:val="22"/>
+          <w:szCs w:val="22"/>
+          <w:lang w:val="en-US"/>
+        </w:rPr>
+        <w:t>Source:</w:t>
+      </w:r>
+      <w:r>
+        <w:rPr>
+          <w:rFonts w:ascii="Arial" w:hAnsi="Arial" w:cs="Arial"/>
+          <w:sz w:val="22"/>
+          <w:szCs w:val="22"/>
+          <w:lang w:val="en-US"/>
+        </w:rPr>
+        <w:t xml:space="preserve"> </w:t>
+      </w:r>
+      <w:r>
+        <w:rPr>
+          <w:rFonts w:ascii="Arial" w:hAnsi="Arial" w:cs="Arial"/>
+          <w:sz w:val="22"/>
+          <w:szCs w:val="22"/>
+          <w:lang w:val="en-US"/>
+        </w:rPr>
+        <w:t>("Publication 530 (2023)" – IRS, Page 4 ).</w:t>
+      </w:r>
+    </w:p>
+    <w:p>
+      <w:pPr>
+        <w:rPr>
+          <w:rFonts w:ascii="Arial" w:hAnsi="Arial" w:cs="Arial"/>
+          <w:sz w:val="22"/>
+          <w:szCs w:val="22"/>
+          <w:lang w:val="en-US"/>
+        </w:rPr>
+      </w:pPr>
+      <w:r>
+        <w:rPr>
+          <w:rFonts w:ascii="Arial" w:hAnsi="Arial" w:cs="Arial"/>
+          <w:b/>
+          <w:bCs/>
+          <w:sz w:val="22"/>
+          <w:szCs w:val="22"/>
+          <w:lang w:val="en-US"/>
+        </w:rPr>
+        <w:t xml:space="preserve">7. Question: </w:t>
+      </w:r>
+      <w:r>
+        <w:rPr>
+          <w:rFonts w:ascii="Arial" w:hAnsi="Arial" w:cs="Arial"/>
+          <w:sz w:val="22"/>
+          <w:szCs w:val="22"/>
+          <w:lang w:val="en-US"/>
+        </w:rPr>
+        <w:t xml:space="preserve">What are the requirements for a borrower to qualify for the "My Choice Texas Home" program regarding first-time homebuyer status? Answer: Homebuyers using the "My Choice Texas Home" option are </w:t>
+      </w:r>
+      <w:r>
+        <w:rPr>
+          <w:rFonts w:ascii="Arial" w:hAnsi="Arial" w:cs="Arial"/>
+          <w:i/>
+          <w:iCs/>
+          <w:sz w:val="22"/>
+          <w:szCs w:val="22"/>
+          <w:lang w:val="en-US"/>
+        </w:rPr>
+        <w:t>not</w:t>
+      </w:r>
+      <w:r>
+        <w:rPr>
+          <w:rFonts w:ascii="Arial" w:hAnsi="Arial" w:cs="Arial"/>
+          <w:sz w:val="22"/>
+          <w:szCs w:val="22"/>
+          <w:lang w:val="en-US"/>
+        </w:rPr>
+        <w:t xml:space="preserve"> required to be first-time homebuyers. They may have previously owned or currently own a home, provided the new home becomes their primary residence </w:t>
+      </w:r>
+    </w:p>
+    <w:p>
+      <w:pPr>
+        <w:rPr>
+          <w:rFonts w:ascii="Arial" w:hAnsi="Arial" w:cs="Arial"/>
+          <w:b/>
+          <w:bCs/>
+          <w:sz w:val="22"/>
+          <w:szCs w:val="22"/>
+          <w:lang w:val="en-US"/>
+        </w:rPr>
+      </w:pPr>
+      <w:r>
+        <w:rPr>
+          <w:rFonts w:ascii="Arial" w:hAnsi="Arial" w:cs="Arial"/>
+          <w:b/>
+          <w:bCs/>
+          <w:sz w:val="22"/>
+          <w:szCs w:val="22"/>
+          <w:lang w:val="en-US"/>
+        </w:rPr>
+        <w:t>Source:</w:t>
+      </w:r>
+      <w:r>
+        <w:rPr>
+          <w:rFonts w:ascii="Arial" w:hAnsi="Arial" w:cs="Arial"/>
+          <w:sz w:val="22"/>
+          <w:szCs w:val="22"/>
+          <w:lang w:val="en-US"/>
+        </w:rPr>
+        <w:t xml:space="preserve"> </w:t>
+      </w:r>
+      <w:r>
+        <w:rPr>
+          <w:rFonts w:ascii="Arial" w:hAnsi="Arial" w:cs="Arial"/>
+          <w:sz w:val="22"/>
+          <w:szCs w:val="22"/>
+          <w:lang w:val="en-US"/>
+        </w:rPr>
+        <w:t>("TDHCA Lender Guide" – Texas (2026), Page 10 ).</w:t>
+      </w:r>
+    </w:p>
+    <w:p>
+      <w:pPr>
+        <w:rPr>
+          <w:rFonts w:ascii="Arial" w:hAnsi="Arial" w:cs="Arial"/>
+          <w:b/>
+          <w:bCs/>
+          <w:sz w:val="22"/>
+          <w:szCs w:val="22"/>
+          <w:lang w:val="en-US"/>
+        </w:rPr>
+      </w:pPr>
+      <w:r>
+        <w:rPr>
+          <w:rFonts w:ascii="Arial" w:hAnsi="Arial" w:cs="Arial"/>
+          <w:b/>
+          <w:bCs/>
+          <w:sz w:val="22"/>
+          <w:szCs w:val="22"/>
+          <w:lang w:val="en-US"/>
+        </w:rPr>
+        <w:t xml:space="preserve">8. Question: </w:t>
+      </w:r>
+      <w:r>
+        <w:rPr>
+          <w:rFonts w:ascii="Arial" w:hAnsi="Arial" w:cs="Arial"/>
+          <w:sz w:val="22"/>
+          <w:szCs w:val="22"/>
+          <w:lang w:val="en-US"/>
+        </w:rPr>
+        <w:t xml:space="preserve">What is the "Good Neighbor Next Door" program described in the first-time homebuyer guide? </w:t>
+      </w:r>
+    </w:p>
+    <w:p>
+      <w:pPr>
+        <w:rPr>
+          <w:rFonts w:ascii="Arial" w:hAnsi="Arial" w:cs="Arial"/>
+          <w:sz w:val="22"/>
+          <w:szCs w:val="22"/>
+          <w:lang w:val="en-US"/>
+        </w:rPr>
+      </w:pPr>
+      <w:r>
+        <w:rPr>
+          <w:rFonts w:ascii="Arial" w:hAnsi="Arial" w:cs="Arial"/>
+          <w:b/>
+          <w:bCs/>
+          <w:sz w:val="22"/>
+          <w:szCs w:val="22"/>
+          <w:lang w:val="en-US"/>
+        </w:rPr>
+        <w:t xml:space="preserve">Answer: </w:t>
+      </w:r>
+      <w:r>
+        <w:rPr>
+          <w:rFonts w:ascii="Arial" w:hAnsi="Arial" w:cs="Arial"/>
+          <w:sz w:val="22"/>
+          <w:szCs w:val="22"/>
+          <w:lang w:val="en-US"/>
+        </w:rPr>
+        <w:t xml:space="preserve">It is a HUD program offering a 50% discount on the list price of eligible homes in "revitalization areas" to law enforcement officers, firefighters, teachers, and EMTs who agree to live in the home as their sole residence for at least three years </w:t>
+      </w:r>
+    </w:p>
+    <w:p>
+      <w:pPr>
+        <w:rPr>
+          <w:rFonts w:ascii="Arial" w:hAnsi="Arial" w:cs="Arial"/>
+          <w:b/>
+          <w:bCs/>
+          <w:sz w:val="22"/>
+          <w:szCs w:val="22"/>
+          <w:lang w:val="en-US"/>
+        </w:rPr>
+      </w:pPr>
+      <w:r>
+        <w:rPr>
+          <w:rFonts w:ascii="Arial" w:hAnsi="Arial" w:cs="Arial"/>
+          <w:b/>
+          <w:bCs/>
+          <w:sz w:val="22"/>
+          <w:szCs w:val="22"/>
+          <w:lang w:val="en-US"/>
+        </w:rPr>
+        <w:t>Source:</w:t>
+      </w:r>
+      <w:r>
+        <w:rPr>
+          <w:rFonts w:ascii="Arial" w:hAnsi="Arial" w:cs="Arial"/>
+          <w:sz w:val="22"/>
+          <w:szCs w:val="22"/>
+          <w:lang w:val="en-US"/>
+        </w:rPr>
+        <w:t xml:space="preserve"> </w:t>
+      </w:r>
+      <w:r>
+        <w:rPr>
+          <w:rFonts w:ascii="Arial" w:hAnsi="Arial" w:cs="Arial"/>
+          <w:sz w:val="22"/>
+          <w:szCs w:val="22"/>
+          <w:lang w:val="en-US"/>
+        </w:rPr>
+        <w:t>("Ultimate Guide for First-Time Homebuyers" – EPNB (2024), Page 20 ).</w:t>
+      </w:r>
+    </w:p>
+    <w:p>
+      <w:pPr>
+        <w:rPr>
+          <w:rFonts w:ascii="Arial" w:hAnsi="Arial" w:cs="Arial"/>
+          <w:b/>
+          <w:bCs/>
+          <w:sz w:val="22"/>
+          <w:szCs w:val="22"/>
+          <w:lang w:val="en-US"/>
+        </w:rPr>
+      </w:pPr>
+      <w:r>
+        <w:rPr>
+          <w:rFonts w:ascii="Arial" w:hAnsi="Arial" w:cs="Arial"/>
+          <w:b/>
+          <w:bCs/>
+          <w:sz w:val="22"/>
+          <w:szCs w:val="22"/>
+          <w:lang w:val="en-US"/>
+        </w:rPr>
+        <w:t xml:space="preserve">9. Question: </w:t>
+      </w:r>
+      <w:r>
+        <w:rPr>
+          <w:rFonts w:ascii="Arial" w:hAnsi="Arial" w:cs="Arial"/>
+          <w:sz w:val="22"/>
+          <w:szCs w:val="22"/>
+          <w:lang w:val="en-US"/>
+        </w:rPr>
+        <w:t xml:space="preserve">According to the "Minnesota Homeowners Guide," what is the general rule of thumb for how much home a person can afford based on their income? </w:t>
+      </w:r>
+    </w:p>
+    <w:p>
+      <w:pPr>
+        <w:rPr>
+          <w:rFonts w:ascii="Arial" w:hAnsi="Arial" w:cs="Arial"/>
+          <w:sz w:val="22"/>
+          <w:szCs w:val="22"/>
+          <w:lang w:val="en-US"/>
+        </w:rPr>
+      </w:pPr>
+      <w:r>
+        <w:rPr>
+          <w:rFonts w:ascii="Arial" w:hAnsi="Arial" w:cs="Arial"/>
+          <w:b/>
+          <w:bCs/>
+          <w:sz w:val="22"/>
+          <w:szCs w:val="22"/>
+          <w:lang w:val="en-US"/>
+        </w:rPr>
+        <w:t xml:space="preserve">Answer: </w:t>
+      </w:r>
+      <w:r>
+        <w:rPr>
+          <w:rFonts w:ascii="Arial" w:hAnsi="Arial" w:cs="Arial"/>
+          <w:sz w:val="22"/>
+          <w:szCs w:val="22"/>
+          <w:lang w:val="en-US"/>
+        </w:rPr>
+        <w:t xml:space="preserve">Experts generally say a person can afford a home that costs about 2.5 times their yearly income </w:t>
+      </w:r>
+    </w:p>
+    <w:p>
+      <w:pPr>
+        <w:rPr>
+          <w:rFonts w:ascii="Arial" w:hAnsi="Arial" w:cs="Arial"/>
+          <w:b/>
+          <w:bCs/>
+          <w:sz w:val="22"/>
+          <w:szCs w:val="22"/>
+          <w:lang w:val="en-US"/>
+        </w:rPr>
+      </w:pPr>
+      <w:r>
+        <w:rPr>
+          <w:rFonts w:ascii="Arial" w:hAnsi="Arial" w:cs="Arial"/>
+          <w:b/>
+          <w:bCs/>
+          <w:sz w:val="22"/>
+          <w:szCs w:val="22"/>
+          <w:lang w:val="en-US"/>
+        </w:rPr>
+        <w:lastRenderedPageBreak/>
+        <w:t>Source:</w:t>
+      </w:r>
+      <w:r>
+        <w:rPr>
+          <w:rFonts w:ascii="Arial" w:hAnsi="Arial" w:cs="Arial"/>
+          <w:sz w:val="22"/>
+          <w:szCs w:val="22"/>
+          <w:lang w:val="en-US"/>
+        </w:rPr>
+        <w:t xml:space="preserve"> </w:t>
+      </w:r>
+      <w:r>
+        <w:rPr>
+          <w:rFonts w:ascii="Arial" w:hAnsi="Arial" w:cs="Arial"/>
+          <w:sz w:val="22"/>
+          <w:szCs w:val="22"/>
+          <w:lang w:val="en-US"/>
+        </w:rPr>
+        <w:t>("Minnesota Homeowners Guide" – Neighbors, Inc (2023), Page 8 ).</w:t>
+      </w:r>
+    </w:p>
+    <w:p>
+      <w:pPr>
+        <w:rPr>
+          <w:rFonts w:ascii="Arial" w:hAnsi="Arial" w:cs="Arial"/>
+          <w:sz w:val="22"/>
+          <w:szCs w:val="22"/>
+          <w:lang w:val="en-US"/>
+        </w:rPr>
+      </w:pPr>
+      <w:r>
+        <w:rPr>
+          <w:rFonts w:ascii="Arial" w:hAnsi="Arial" w:cs="Arial"/>
+          <w:b/>
+          <w:bCs/>
+          <w:sz w:val="22"/>
+          <w:szCs w:val="22"/>
+          <w:lang w:val="en-US"/>
+        </w:rPr>
+        <w:t xml:space="preserve">10. Question: </w:t>
+      </w:r>
+      <w:r>
+        <w:rPr>
+          <w:rFonts w:ascii="Arial" w:hAnsi="Arial" w:cs="Arial"/>
+          <w:sz w:val="22"/>
+          <w:szCs w:val="22"/>
+          <w:lang w:val="en-US"/>
+        </w:rPr>
+        <w:t xml:space="preserve">What is the purpose of the VA's Specially Adapted Housing (SAH) grant? </w:t>
+      </w:r>
+    </w:p>
+    <w:p>
+      <w:pPr>
+        <w:rPr>
+          <w:rFonts w:ascii="Arial" w:hAnsi="Arial" w:cs="Arial"/>
+          <w:sz w:val="22"/>
+          <w:szCs w:val="22"/>
+          <w:lang w:val="en-US"/>
+        </w:rPr>
+      </w:pPr>
+      <w:r>
+        <w:rPr>
+          <w:rFonts w:ascii="Arial" w:hAnsi="Arial" w:cs="Arial"/>
+          <w:b/>
+          <w:bCs/>
+          <w:sz w:val="22"/>
+          <w:szCs w:val="22"/>
+          <w:lang w:val="en-US"/>
+        </w:rPr>
+        <w:t xml:space="preserve">Answer: </w:t>
+      </w:r>
+      <w:r>
+        <w:rPr>
+          <w:rFonts w:ascii="Arial" w:hAnsi="Arial" w:cs="Arial"/>
+          <w:sz w:val="22"/>
+          <w:szCs w:val="22"/>
+          <w:lang w:val="en-US"/>
+        </w:rPr>
+        <w:t xml:space="preserve">The SAH grant helps Veterans with certain service-connected disabilities purchase or construct an adapted home, or modify an existing home, to accommodate their disability and live independently </w:t>
+      </w:r>
+    </w:p>
+    <w:p>
+      <w:pPr>
+        <w:rPr>
+          <w:rFonts w:ascii="Arial" w:hAnsi="Arial" w:cs="Arial"/>
+          <w:b/>
+          <w:bCs/>
+          <w:sz w:val="22"/>
+          <w:szCs w:val="22"/>
+          <w:lang w:val="en-US"/>
+        </w:rPr>
+      </w:pPr>
+      <w:r>
+        <w:rPr>
+          <w:rFonts w:ascii="Arial" w:hAnsi="Arial" w:cs="Arial"/>
+          <w:b/>
+          <w:bCs/>
+          <w:sz w:val="22"/>
+          <w:szCs w:val="22"/>
+          <w:lang w:val="en-US"/>
+        </w:rPr>
+        <w:t>Source:</w:t>
+      </w:r>
+      <w:r>
+        <w:rPr>
+          <w:rFonts w:ascii="Arial" w:hAnsi="Arial" w:cs="Arial"/>
+          <w:sz w:val="22"/>
+          <w:szCs w:val="22"/>
+          <w:lang w:val="en-US"/>
+        </w:rPr>
+        <w:t xml:space="preserve"> </w:t>
+      </w:r>
+      <w:r>
+        <w:rPr>
+          <w:rFonts w:ascii="Arial" w:hAnsi="Arial" w:cs="Arial"/>
+          <w:sz w:val="22"/>
+          <w:szCs w:val="22"/>
+          <w:lang w:val="en-US"/>
+        </w:rPr>
+        <w:t>(Resources for Rural Veterans – Housing Assistance Council, Page 21 ).</w:t>
+      </w:r>
+    </w:p>
+    <w:p>
+      <w:pPr>
+        <w:rPr>
+          <w:rFonts w:ascii="Arial" w:hAnsi="Arial" w:cs="Arial"/>
+          <w:sz w:val="22"/>
+          <w:szCs w:val="22"/>
+          <w:lang w:val="en-US"/>
+        </w:rPr>
+      </w:pPr>
+      <w:r>
+        <w:rPr>
+          <w:rFonts w:ascii="Arial" w:hAnsi="Arial" w:cs="Arial"/>
+          <w:b/>
+          <w:bCs/>
+          <w:sz w:val="22"/>
+          <w:szCs w:val="22"/>
+          <w:lang w:val="en-US"/>
+        </w:rPr>
+        <w:t xml:space="preserve">11. Question: </w:t>
+      </w:r>
+      <w:r>
+        <w:rPr>
+          <w:rFonts w:ascii="Arial" w:hAnsi="Arial" w:cs="Arial"/>
+          <w:sz w:val="22"/>
+          <w:szCs w:val="22"/>
+          <w:lang w:val="en-US"/>
+        </w:rPr>
+        <w:t xml:space="preserve">How does the IRS treat points paid by the seller on a home purchase? Answer: The buyer treats seller-paid points as if the buyer had paid them. If specific tests are met, the buyer can deduct them in the year paid; otherwise, they must be deducted over the life of the loan. The buyer must also reduce the home's basis by the amount of seller-paid points </w:t>
+      </w:r>
+    </w:p>
+    <w:p>
+      <w:pPr>
+        <w:rPr>
+          <w:rFonts w:ascii="Arial" w:hAnsi="Arial" w:cs="Arial"/>
+          <w:b/>
+          <w:bCs/>
+          <w:sz w:val="22"/>
+          <w:szCs w:val="22"/>
+          <w:lang w:val="en-US"/>
+        </w:rPr>
+      </w:pPr>
+      <w:r>
+        <w:rPr>
+          <w:rFonts w:ascii="Arial" w:hAnsi="Arial" w:cs="Arial"/>
+          <w:b/>
+          <w:bCs/>
+          <w:sz w:val="22"/>
+          <w:szCs w:val="22"/>
+          <w:lang w:val="en-US"/>
+        </w:rPr>
+        <w:t>Source:</w:t>
+      </w:r>
+      <w:r>
+        <w:rPr>
+          <w:rFonts w:ascii="Arial" w:hAnsi="Arial" w:cs="Arial"/>
+          <w:sz w:val="22"/>
+          <w:szCs w:val="22"/>
+          <w:lang w:val="en-US"/>
+        </w:rPr>
+        <w:t xml:space="preserve"> </w:t>
+      </w:r>
+      <w:r>
+        <w:rPr>
+          <w:rFonts w:ascii="Arial" w:hAnsi="Arial" w:cs="Arial"/>
+          <w:sz w:val="22"/>
+          <w:szCs w:val="22"/>
+          <w:lang w:val="en-US"/>
+        </w:rPr>
+        <w:t>("Publication 530 (2023)" – IRS, Page 10 ).</w:t>
+      </w:r>
+    </w:p>
+    <w:p>
+      <w:pPr>
+        <w:rPr>
+          <w:rFonts w:ascii="Arial" w:hAnsi="Arial" w:cs="Arial"/>
+          <w:b/>
+          <w:bCs/>
+          <w:sz w:val="22"/>
+          <w:szCs w:val="22"/>
+          <w:lang w:val="en-US"/>
+        </w:rPr>
+      </w:pPr>
+      <w:r>
+        <w:rPr>
+          <w:rFonts w:ascii="Arial" w:hAnsi="Arial" w:cs="Arial"/>
+          <w:b/>
+          <w:bCs/>
+          <w:sz w:val="22"/>
+          <w:szCs w:val="22"/>
+          <w:lang w:val="en-US"/>
+        </w:rPr>
+        <w:t xml:space="preserve">12. Question: </w:t>
+      </w:r>
+      <w:r>
+        <w:rPr>
+          <w:rFonts w:ascii="Arial" w:hAnsi="Arial" w:cs="Arial"/>
+          <w:sz w:val="22"/>
+          <w:szCs w:val="22"/>
+          <w:lang w:val="en-US"/>
+        </w:rPr>
+        <w:t>Under Fannie Mae's manual underwriting guidelines, what is the maximum debt-to-income (DTI) ratio allowed for a principal residence purchase with a credit score of 660 and an LTV of 90%?</w:t>
+      </w:r>
+      <w:r>
+        <w:rPr>
+          <w:rFonts w:ascii="Arial" w:hAnsi="Arial" w:cs="Arial"/>
+          <w:b/>
+          <w:bCs/>
+          <w:sz w:val="22"/>
+          <w:szCs w:val="22"/>
+          <w:lang w:val="en-US"/>
+        </w:rPr>
+        <w:t xml:space="preserve"> </w:t>
+      </w:r>
+    </w:p>
+    <w:p>
+      <w:pPr>
+        <w:rPr>
+          <w:rFonts w:ascii="Arial" w:hAnsi="Arial" w:cs="Arial"/>
+          <w:sz w:val="22"/>
+          <w:szCs w:val="22"/>
+          <w:lang w:val="en-US"/>
+        </w:rPr>
+      </w:pPr>
+      <w:r>
+        <w:rPr>
+          <w:rFonts w:ascii="Arial" w:hAnsi="Arial" w:cs="Arial"/>
+          <w:b/>
+          <w:bCs/>
+          <w:sz w:val="22"/>
+          <w:szCs w:val="22"/>
+          <w:lang w:val="en-US"/>
+        </w:rPr>
+        <w:t xml:space="preserve">Answer: </w:t>
+      </w:r>
+      <w:r>
+        <w:rPr>
+          <w:rFonts w:ascii="Arial" w:hAnsi="Arial" w:cs="Arial"/>
+          <w:sz w:val="22"/>
+          <w:szCs w:val="22"/>
+          <w:lang w:val="en-US"/>
+        </w:rPr>
+        <w:t xml:space="preserve">For a manually underwritten principal residence purchase with a credit score of 660 and an LTV greater than 75% (like 90%), the maximum DTI ratio is 45% (provided the borrower meets the credit score/LTV requirement of 660 if &gt; 75% LTV, which requires 6 months reserves) </w:t>
+      </w:r>
+    </w:p>
+    <w:p>
+      <w:pPr>
+        <w:rPr>
+          <w:rFonts w:ascii="Arial" w:hAnsi="Arial" w:cs="Arial"/>
+          <w:sz w:val="22"/>
+          <w:szCs w:val="22"/>
+          <w:lang w:val="en-US"/>
+        </w:rPr>
+      </w:pPr>
+      <w:r>
+        <w:rPr>
+          <w:rFonts w:ascii="Arial" w:hAnsi="Arial" w:cs="Arial"/>
+          <w:b/>
+          <w:bCs/>
+          <w:sz w:val="22"/>
+          <w:szCs w:val="22"/>
+          <w:lang w:val="en-US"/>
+        </w:rPr>
+        <w:t>Source:</w:t>
+      </w:r>
+      <w:r>
+        <w:rPr>
+          <w:rFonts w:ascii="Arial" w:hAnsi="Arial" w:cs="Arial"/>
+          <w:sz w:val="22"/>
+          <w:szCs w:val="22"/>
+          <w:lang w:val="en-US"/>
+        </w:rPr>
+        <w:t xml:space="preserve"> </w:t>
+      </w:r>
+      <w:r>
+        <w:rPr>
+          <w:rFonts w:ascii="Arial" w:hAnsi="Arial" w:cs="Arial"/>
+          <w:sz w:val="22"/>
+          <w:szCs w:val="22"/>
+          <w:lang w:val="en-US"/>
+        </w:rPr>
+        <w:t>("Fannie Mae Eligibility Matrix" (2025), Page 4 ).</w:t>
+      </w:r>
+    </w:p>
+    <w:p>
+      <w:pPr>
+        <w:rPr>
+          <w:rFonts w:ascii="Arial" w:hAnsi="Arial" w:cs="Arial"/>
+          <w:sz w:val="22"/>
+          <w:szCs w:val="22"/>
+          <w:lang w:val="en-US"/>
+        </w:rPr>
+      </w:pPr>
+      <w:r>
+        <w:rPr>
+          <w:rFonts w:ascii="Arial" w:hAnsi="Arial" w:cs="Arial"/>
+          <w:b/>
+          <w:bCs/>
+          <w:sz w:val="22"/>
+          <w:szCs w:val="22"/>
+          <w:lang w:val="en-US"/>
+        </w:rPr>
+        <w:t xml:space="preserve">13. Question: </w:t>
+      </w:r>
+      <w:r>
+        <w:rPr>
+          <w:rFonts w:ascii="Arial" w:hAnsi="Arial" w:cs="Arial"/>
+          <w:sz w:val="22"/>
+          <w:szCs w:val="22"/>
+          <w:lang w:val="en-US"/>
+        </w:rPr>
+        <w:t xml:space="preserve">What is the "recapture tax" mentioned in the TDHCA Lender Guide? </w:t>
+      </w:r>
+    </w:p>
+    <w:p>
+      <w:pPr>
+        <w:rPr>
+          <w:rFonts w:ascii="Arial" w:hAnsi="Arial" w:cs="Arial"/>
+          <w:sz w:val="22"/>
+          <w:szCs w:val="22"/>
+          <w:lang w:val="en-US"/>
+        </w:rPr>
+      </w:pPr>
+      <w:r>
+        <w:rPr>
+          <w:rFonts w:ascii="Arial" w:hAnsi="Arial" w:cs="Arial"/>
+          <w:b/>
+          <w:bCs/>
+          <w:sz w:val="22"/>
+          <w:szCs w:val="22"/>
+          <w:lang w:val="en-US"/>
+        </w:rPr>
+        <w:t>Answer:</w:t>
+      </w:r>
+      <w:r>
+        <w:rPr>
+          <w:rFonts w:ascii="Arial" w:hAnsi="Arial" w:cs="Arial"/>
+          <w:sz w:val="22"/>
+          <w:szCs w:val="22"/>
+          <w:lang w:val="en-US"/>
+        </w:rPr>
+        <w:t xml:space="preserve"> Recapture tax is a federal income tax provision that may apply to "My First Texas Loans" and Mortgage Credit Certificates if the home is sold within nine years, a gain is realized, and the borrower's income exceeds certain limits. It does not apply to the "My Choice Texas Home" program </w:t>
+      </w:r>
+    </w:p>
+    <w:p>
+      <w:pPr>
+        <w:rPr>
+          <w:rFonts w:ascii="Arial" w:hAnsi="Arial" w:cs="Arial"/>
+          <w:b/>
+          <w:bCs/>
+          <w:sz w:val="22"/>
+          <w:szCs w:val="22"/>
+          <w:lang w:val="en-US"/>
+        </w:rPr>
+      </w:pPr>
+      <w:r>
+        <w:rPr>
+          <w:rFonts w:ascii="Arial" w:hAnsi="Arial" w:cs="Arial"/>
+          <w:b/>
+          <w:bCs/>
+          <w:sz w:val="22"/>
+          <w:szCs w:val="22"/>
+          <w:lang w:val="en-US"/>
+        </w:rPr>
+        <w:t>Source:</w:t>
+      </w:r>
+      <w:r>
+        <w:rPr>
+          <w:rFonts w:ascii="Arial" w:hAnsi="Arial" w:cs="Arial"/>
+          <w:sz w:val="22"/>
+          <w:szCs w:val="22"/>
+          <w:lang w:val="en-US"/>
+        </w:rPr>
+        <w:t xml:space="preserve"> </w:t>
+      </w:r>
+      <w:r>
+        <w:rPr>
+          <w:rFonts w:ascii="Arial" w:hAnsi="Arial" w:cs="Arial"/>
+          <w:sz w:val="22"/>
+          <w:szCs w:val="22"/>
+          <w:lang w:val="en-US"/>
+        </w:rPr>
+        <w:t>("TDHCA Lender Guide" – Texas (2026), Page 9 ).</w:t>
+      </w:r>
+    </w:p>
+    <w:p>
+      <w:pPr>
+        <w:rPr>
+          <w:rFonts w:ascii="Arial" w:hAnsi="Arial" w:cs="Arial"/>
+          <w:b/>
+          <w:bCs/>
+          <w:sz w:val="22"/>
+          <w:szCs w:val="22"/>
+          <w:lang w:val="en-US"/>
+        </w:rPr>
+      </w:pPr>
+      <w:r>
+        <w:rPr>
+          <w:rFonts w:ascii="Arial" w:hAnsi="Arial" w:cs="Arial"/>
+          <w:b/>
+          <w:bCs/>
+          <w:sz w:val="22"/>
+          <w:szCs w:val="22"/>
+          <w:lang w:val="en-US"/>
+        </w:rPr>
+        <w:t xml:space="preserve">14. Question: </w:t>
+      </w:r>
+      <w:r>
+        <w:rPr>
+          <w:rFonts w:ascii="Arial" w:hAnsi="Arial" w:cs="Arial"/>
+          <w:sz w:val="22"/>
+          <w:szCs w:val="22"/>
+          <w:lang w:val="en-US"/>
+        </w:rPr>
+        <w:t xml:space="preserve">According to the "Resources for Rural Veterans" guide, what services does the Grant and Per Diem (GPD) Program provide? </w:t>
+      </w:r>
+    </w:p>
+    <w:p>
+      <w:pPr>
+        <w:rPr>
+          <w:rFonts w:ascii="Arial" w:hAnsi="Arial" w:cs="Arial"/>
+          <w:sz w:val="22"/>
+          <w:szCs w:val="22"/>
+          <w:lang w:val="en-US"/>
+        </w:rPr>
+      </w:pPr>
+      <w:r>
+        <w:rPr>
+          <w:rFonts w:ascii="Arial" w:hAnsi="Arial" w:cs="Arial"/>
+          <w:b/>
+          <w:bCs/>
+          <w:sz w:val="22"/>
+          <w:szCs w:val="22"/>
+          <w:lang w:val="en-US"/>
+        </w:rPr>
+        <w:t xml:space="preserve">Answer: </w:t>
+      </w:r>
+      <w:r>
+        <w:rPr>
+          <w:rFonts w:ascii="Arial" w:hAnsi="Arial" w:cs="Arial"/>
+          <w:sz w:val="22"/>
+          <w:szCs w:val="22"/>
+          <w:lang w:val="en-US"/>
+        </w:rPr>
+        <w:t xml:space="preserve">The GPD program funds community agencies providing services to homeless Veterans to help them transition to permanent housing, offering supportive services optimally for 6-12 months (up to 24 months) under a transition-in-place model </w:t>
+      </w:r>
+    </w:p>
+    <w:p>
+      <w:pPr>
+        <w:rPr>
+          <w:rFonts w:ascii="Arial" w:hAnsi="Arial" w:cs="Arial"/>
+          <w:sz w:val="22"/>
+          <w:szCs w:val="22"/>
+          <w:lang w:val="en-US"/>
+        </w:rPr>
+      </w:pPr>
+      <w:r>
+        <w:rPr>
+          <w:rFonts w:ascii="Arial" w:hAnsi="Arial" w:cs="Arial"/>
+          <w:b/>
+          <w:bCs/>
+          <w:sz w:val="22"/>
+          <w:szCs w:val="22"/>
+          <w:lang w:val="en-US"/>
+        </w:rPr>
+        <w:t>Source:</w:t>
+      </w:r>
+      <w:r>
+        <w:rPr>
+          <w:rFonts w:ascii="Arial" w:hAnsi="Arial" w:cs="Arial"/>
+          <w:sz w:val="22"/>
+          <w:szCs w:val="22"/>
+          <w:lang w:val="en-US"/>
+        </w:rPr>
+        <w:t xml:space="preserve"> </w:t>
+      </w:r>
+      <w:r>
+        <w:rPr>
+          <w:rFonts w:ascii="Arial" w:hAnsi="Arial" w:cs="Arial"/>
+          <w:sz w:val="22"/>
+          <w:szCs w:val="22"/>
+          <w:lang w:val="en-US"/>
+        </w:rPr>
+        <w:t>(Resources for Rural Veterans – Housing Assistance Council, Page 24 ).</w:t>
+      </w:r>
+    </w:p>
+    <w:p>
+      <w:pPr>
+        <w:rPr>
+          <w:rFonts w:ascii="Arial" w:hAnsi="Arial" w:cs="Arial"/>
+          <w:sz w:val="22"/>
+          <w:szCs w:val="22"/>
+          <w:lang w:val="en-US"/>
+        </w:rPr>
+      </w:pPr>
+      <w:r>
+        <w:rPr>
+          <w:rFonts w:ascii="Arial" w:hAnsi="Arial" w:cs="Arial"/>
+          <w:b/>
+          <w:bCs/>
+          <w:sz w:val="22"/>
+          <w:szCs w:val="22"/>
+          <w:lang w:val="en-US"/>
+        </w:rPr>
+        <w:t xml:space="preserve">15. Question: </w:t>
+      </w:r>
+      <w:r>
+        <w:rPr>
+          <w:rFonts w:ascii="Arial" w:hAnsi="Arial" w:cs="Arial"/>
+          <w:sz w:val="22"/>
+          <w:szCs w:val="22"/>
+          <w:lang w:val="en-US"/>
+        </w:rPr>
+        <w:t xml:space="preserve">What is the difference between "pre-qualification" and "pre-approval" as described in the EPNB homebuyer guide? </w:t>
+      </w:r>
+    </w:p>
+    <w:p>
+      <w:pPr>
+        <w:rPr>
+          <w:rFonts w:ascii="Arial" w:hAnsi="Arial" w:cs="Arial"/>
+          <w:sz w:val="22"/>
+          <w:szCs w:val="22"/>
+          <w:lang w:val="en-US"/>
+        </w:rPr>
+      </w:pPr>
+      <w:r>
+        <w:rPr>
+          <w:rFonts w:ascii="Arial" w:hAnsi="Arial" w:cs="Arial"/>
+          <w:b/>
+          <w:bCs/>
+          <w:sz w:val="22"/>
+          <w:szCs w:val="22"/>
+          <w:lang w:val="en-US"/>
+        </w:rPr>
+        <w:t xml:space="preserve">Answer: </w:t>
+      </w:r>
+      <w:r>
+        <w:rPr>
+          <w:rFonts w:ascii="Arial" w:hAnsi="Arial" w:cs="Arial"/>
+          <w:sz w:val="22"/>
+          <w:szCs w:val="22"/>
+          <w:lang w:val="en-US"/>
+        </w:rPr>
+        <w:t xml:space="preserve">Pre-qualification is an estimate of what loan options a buyer might be eligible for based on self-reported information and a soft credit check. Pre-approval is a rigorous evaluation involving verified financial information and a hard credit check, resulting in a conditional commitment to lend a specific amount </w:t>
+      </w:r>
+    </w:p>
+    <w:p>
+      <w:pPr>
+        <w:rPr>
+          <w:rFonts w:ascii="Arial" w:hAnsi="Arial" w:cs="Arial"/>
+          <w:b/>
+          <w:bCs/>
+          <w:sz w:val="22"/>
+          <w:szCs w:val="22"/>
+          <w:lang w:val="en-US"/>
+        </w:rPr>
+      </w:pPr>
+      <w:r>
+        <w:rPr>
+          <w:rFonts w:ascii="Arial" w:hAnsi="Arial" w:cs="Arial"/>
+          <w:b/>
+          <w:bCs/>
+          <w:sz w:val="22"/>
+          <w:szCs w:val="22"/>
+          <w:lang w:val="en-US"/>
+        </w:rPr>
+        <w:t>Source:</w:t>
+      </w:r>
+      <w:r>
+        <w:rPr>
+          <w:rFonts w:ascii="Arial" w:hAnsi="Arial" w:cs="Arial"/>
+          <w:sz w:val="22"/>
+          <w:szCs w:val="22"/>
+          <w:lang w:val="en-US"/>
+        </w:rPr>
+        <w:t xml:space="preserve"> </w:t>
+      </w:r>
+      <w:r>
+        <w:rPr>
+          <w:rFonts w:ascii="Arial" w:hAnsi="Arial" w:cs="Arial"/>
+          <w:sz w:val="22"/>
+          <w:szCs w:val="22"/>
+          <w:lang w:val="en-US"/>
+        </w:rPr>
+        <w:t>("Ultimate Guide for First-Time Homebuyers" – EPNB (2024), Page 15 ).</w:t>
+      </w:r>
+    </w:p>
+    <w:p>
+      <w:pPr>
+        <w:rPr>
+          <w:rFonts w:ascii="Arial" w:hAnsi="Arial" w:cs="Arial"/>
+          <w:b/>
+          <w:bCs/>
+          <w:sz w:val="22"/>
+          <w:szCs w:val="22"/>
+          <w:lang w:val="en-US"/>
+        </w:rPr>
+      </w:pPr>
+      <w:r>
+        <w:rPr>
+          <w:rFonts w:ascii="Arial" w:hAnsi="Arial" w:cs="Arial"/>
+          <w:b/>
+          <w:bCs/>
+          <w:sz w:val="22"/>
+          <w:szCs w:val="22"/>
+          <w:lang w:val="en-US"/>
+        </w:rPr>
+        <w:t xml:space="preserve">16. Question: </w:t>
+      </w:r>
+      <w:r>
+        <w:rPr>
+          <w:rFonts w:ascii="Arial" w:hAnsi="Arial" w:cs="Arial"/>
+          <w:sz w:val="22"/>
+          <w:szCs w:val="22"/>
+          <w:lang w:val="en-US"/>
+        </w:rPr>
+        <w:t>For a single-width manufactured home to be eligible for a Fannie Mae loan, what transaction types are permitted?</w:t>
+      </w:r>
+      <w:r>
+        <w:rPr>
+          <w:rFonts w:ascii="Arial" w:hAnsi="Arial" w:cs="Arial"/>
+          <w:b/>
+          <w:bCs/>
+          <w:sz w:val="22"/>
+          <w:szCs w:val="22"/>
+          <w:lang w:val="en-US"/>
+        </w:rPr>
+        <w:t xml:space="preserve"> </w:t>
+      </w:r>
+    </w:p>
+    <w:p>
+      <w:pPr>
+        <w:rPr>
+          <w:rFonts w:ascii="Arial" w:hAnsi="Arial" w:cs="Arial"/>
+          <w:sz w:val="22"/>
+          <w:szCs w:val="22"/>
+          <w:lang w:val="en-US"/>
+        </w:rPr>
+      </w:pPr>
+      <w:r>
+        <w:rPr>
+          <w:rFonts w:ascii="Arial" w:hAnsi="Arial" w:cs="Arial"/>
+          <w:b/>
+          <w:bCs/>
+          <w:sz w:val="22"/>
+          <w:szCs w:val="22"/>
+          <w:lang w:val="en-US"/>
+        </w:rPr>
+        <w:t xml:space="preserve">Answer: </w:t>
+      </w:r>
+      <w:r>
+        <w:rPr>
+          <w:rFonts w:ascii="Arial" w:hAnsi="Arial" w:cs="Arial"/>
+          <w:sz w:val="22"/>
+          <w:szCs w:val="22"/>
+          <w:lang w:val="en-US"/>
+        </w:rPr>
+        <w:t xml:space="preserve">Loans for single-width manufactured homes are limited to principal residence purchase and limited cash-out refinance transactions only </w:t>
+      </w:r>
+    </w:p>
+    <w:p>
+      <w:pPr>
+        <w:rPr>
+          <w:rFonts w:ascii="Arial" w:hAnsi="Arial" w:cs="Arial"/>
+          <w:b/>
+          <w:bCs/>
+          <w:sz w:val="22"/>
+          <w:szCs w:val="22"/>
+          <w:lang w:val="en-US"/>
+        </w:rPr>
+      </w:pPr>
+      <w:r>
+        <w:rPr>
+          <w:rFonts w:ascii="Arial" w:hAnsi="Arial" w:cs="Arial"/>
+          <w:b/>
+          <w:bCs/>
+          <w:sz w:val="22"/>
+          <w:szCs w:val="22"/>
+          <w:lang w:val="en-US"/>
+        </w:rPr>
+        <w:t>Source:</w:t>
+      </w:r>
+      <w:r>
+        <w:rPr>
+          <w:rFonts w:ascii="Arial" w:hAnsi="Arial" w:cs="Arial"/>
+          <w:sz w:val="22"/>
+          <w:szCs w:val="22"/>
+          <w:lang w:val="en-US"/>
+        </w:rPr>
+        <w:t xml:space="preserve"> </w:t>
+      </w:r>
+      <w:r>
+        <w:rPr>
+          <w:rFonts w:ascii="Arial" w:hAnsi="Arial" w:cs="Arial"/>
+          <w:sz w:val="22"/>
+          <w:szCs w:val="22"/>
+          <w:lang w:val="en-US"/>
+        </w:rPr>
+        <w:t>("Fannie Mae Eligibility Matrix" (2025), Page 9 ).</w:t>
+      </w:r>
+    </w:p>
+    <w:p>
+      <w:pPr>
+        <w:rPr>
+          <w:rFonts w:ascii="Arial" w:hAnsi="Arial" w:cs="Arial"/>
+          <w:b/>
+          <w:bCs/>
+          <w:sz w:val="22"/>
+          <w:szCs w:val="22"/>
+          <w:lang w:val="en-US"/>
+        </w:rPr>
+      </w:pPr>
+      <w:r>
+        <w:rPr>
+          <w:rFonts w:ascii="Arial" w:hAnsi="Arial" w:cs="Arial"/>
+          <w:b/>
+          <w:bCs/>
+          <w:sz w:val="22"/>
+          <w:szCs w:val="22"/>
+          <w:lang w:val="en-US"/>
+        </w:rPr>
+        <w:t xml:space="preserve">17. Question: </w:t>
+      </w:r>
+      <w:r>
+        <w:rPr>
+          <w:rFonts w:ascii="Arial" w:hAnsi="Arial" w:cs="Arial"/>
+          <w:sz w:val="22"/>
+          <w:szCs w:val="22"/>
+          <w:lang w:val="en-US"/>
+        </w:rPr>
+        <w:t>What are the three levels of coverage for homeowners insurance mentioned in the "Minnesota Homeowners Guide"?</w:t>
+      </w:r>
+      <w:r>
+        <w:rPr>
+          <w:rFonts w:ascii="Arial" w:hAnsi="Arial" w:cs="Arial"/>
+          <w:b/>
+          <w:bCs/>
+          <w:sz w:val="22"/>
+          <w:szCs w:val="22"/>
+          <w:lang w:val="en-US"/>
+        </w:rPr>
+        <w:t xml:space="preserve"> </w:t>
+      </w:r>
+    </w:p>
+    <w:p>
+      <w:pPr>
+        <w:rPr>
+          <w:rFonts w:ascii="Arial" w:hAnsi="Arial" w:cs="Arial"/>
+          <w:sz w:val="22"/>
+          <w:szCs w:val="22"/>
+          <w:lang w:val="en-US"/>
+        </w:rPr>
+      </w:pPr>
+      <w:r>
+        <w:rPr>
+          <w:rFonts w:ascii="Arial" w:hAnsi="Arial" w:cs="Arial"/>
+          <w:b/>
+          <w:bCs/>
+          <w:sz w:val="22"/>
+          <w:szCs w:val="22"/>
+          <w:lang w:val="en-US"/>
+        </w:rPr>
+        <w:t xml:space="preserve">Answer: </w:t>
+      </w:r>
+      <w:r>
+        <w:rPr>
+          <w:rFonts w:ascii="Arial" w:hAnsi="Arial" w:cs="Arial"/>
+          <w:sz w:val="22"/>
+          <w:szCs w:val="22"/>
+          <w:lang w:val="en-US"/>
+        </w:rPr>
+        <w:t xml:space="preserve">The three basic levels of coverage are actual cash value, replacement cost, and extended replacement cost/value </w:t>
+      </w:r>
+    </w:p>
+    <w:p>
+      <w:pPr>
+        <w:rPr>
+          <w:rFonts w:ascii="Arial" w:hAnsi="Arial" w:cs="Arial"/>
+          <w:sz w:val="22"/>
+          <w:szCs w:val="22"/>
+          <w:lang w:val="en-US"/>
+        </w:rPr>
+      </w:pPr>
+      <w:r>
+        <w:rPr>
+          <w:rFonts w:ascii="Arial" w:hAnsi="Arial" w:cs="Arial"/>
+          <w:b/>
+          <w:bCs/>
+          <w:sz w:val="22"/>
+          <w:szCs w:val="22"/>
+          <w:lang w:val="en-US"/>
+        </w:rPr>
+        <w:lastRenderedPageBreak/>
+        <w:t>Source:</w:t>
+      </w:r>
+      <w:r>
+        <w:rPr>
+          <w:rFonts w:ascii="Arial" w:hAnsi="Arial" w:cs="Arial"/>
+          <w:sz w:val="22"/>
+          <w:szCs w:val="22"/>
+          <w:lang w:val="en-US"/>
+        </w:rPr>
+        <w:t xml:space="preserve"> </w:t>
+      </w:r>
+      <w:r>
+        <w:rPr>
+          <w:rFonts w:ascii="Arial" w:hAnsi="Arial" w:cs="Arial"/>
+          <w:sz w:val="22"/>
+          <w:szCs w:val="22"/>
+          <w:lang w:val="en-US"/>
+        </w:rPr>
+        <w:t>("Minnesota Homeowners Guide" – Neighbors, Inc (2023), Page 22 ).</w:t>
+      </w:r>
+    </w:p>
+    <w:p>
+      <w:pPr>
+        <w:rPr>
+          <w:rFonts w:ascii="Arial" w:hAnsi="Arial" w:cs="Arial"/>
+          <w:sz w:val="22"/>
+          <w:szCs w:val="22"/>
+          <w:lang w:val="en-US"/>
+        </w:rPr>
+      </w:pPr>
+      <w:r>
+        <w:rPr>
+          <w:rFonts w:ascii="Arial" w:hAnsi="Arial" w:cs="Arial"/>
+          <w:b/>
+          <w:bCs/>
+          <w:sz w:val="22"/>
+          <w:szCs w:val="22"/>
+          <w:lang w:val="en-US"/>
+        </w:rPr>
+        <w:t xml:space="preserve">18. Question: </w:t>
+      </w:r>
+      <w:r>
+        <w:rPr>
+          <w:rFonts w:ascii="Arial" w:hAnsi="Arial" w:cs="Arial"/>
+          <w:sz w:val="22"/>
+          <w:szCs w:val="22"/>
+          <w:lang w:val="en-US"/>
+        </w:rPr>
+        <w:t xml:space="preserve">According to IRS Publication 530, what must a homeowner do to deduct mortgage interest on a home acquisition debt taken out after December 15, 2017? </w:t>
+      </w:r>
+    </w:p>
+    <w:p>
+      <w:pPr>
+        <w:rPr>
+          <w:rFonts w:ascii="Arial" w:hAnsi="Arial" w:cs="Arial"/>
+          <w:sz w:val="22"/>
+          <w:szCs w:val="22"/>
+          <w:lang w:val="en-US"/>
+        </w:rPr>
+      </w:pPr>
+      <w:r>
+        <w:rPr>
+          <w:rFonts w:ascii="Arial" w:hAnsi="Arial" w:cs="Arial"/>
+          <w:b/>
+          <w:bCs/>
+          <w:sz w:val="22"/>
+          <w:szCs w:val="22"/>
+          <w:lang w:val="en-US"/>
+        </w:rPr>
+        <w:t xml:space="preserve">Answer: </w:t>
+      </w:r>
+      <w:r>
+        <w:rPr>
+          <w:rFonts w:ascii="Arial" w:hAnsi="Arial" w:cs="Arial"/>
+          <w:sz w:val="22"/>
+          <w:szCs w:val="22"/>
+          <w:lang w:val="en-US"/>
+        </w:rPr>
+        <w:t xml:space="preserve">For debt taken out after December 15, 2017, the homeowner can deduct home mortgage interest on up to $750,000 of that debt ($375,000 if married filing separately). The loan proceeds must be used to buy, build, or substantially improve the home securing the loan </w:t>
+      </w:r>
+    </w:p>
+    <w:p>
+      <w:pPr>
+        <w:rPr>
+          <w:rFonts w:ascii="Arial" w:hAnsi="Arial" w:cs="Arial"/>
+          <w:b/>
+          <w:bCs/>
+          <w:sz w:val="22"/>
+          <w:szCs w:val="22"/>
+          <w:lang w:val="en-US"/>
+        </w:rPr>
+      </w:pPr>
+      <w:r>
+        <w:rPr>
+          <w:rFonts w:ascii="Arial" w:hAnsi="Arial" w:cs="Arial"/>
+          <w:b/>
+          <w:bCs/>
+          <w:sz w:val="22"/>
+          <w:szCs w:val="22"/>
+          <w:lang w:val="en-US"/>
+        </w:rPr>
+        <w:t>Source:</w:t>
+      </w:r>
+      <w:r>
+        <w:rPr>
+          <w:rFonts w:ascii="Arial" w:hAnsi="Arial" w:cs="Arial"/>
+          <w:sz w:val="22"/>
+          <w:szCs w:val="22"/>
+          <w:lang w:val="en-US"/>
+        </w:rPr>
+        <w:t xml:space="preserve"> </w:t>
+      </w:r>
+      <w:r>
+        <w:rPr>
+          <w:rFonts w:ascii="Arial" w:hAnsi="Arial" w:cs="Arial"/>
+          <w:sz w:val="22"/>
+          <w:szCs w:val="22"/>
+          <w:lang w:val="en-US"/>
+        </w:rPr>
+        <w:t>("Publication 530 (2023)" – IRS, Page 6 ).</w:t>
+      </w:r>
+    </w:p>
+    <w:p>
+      <w:pPr>
+        <w:rPr>
+          <w:rFonts w:ascii="Arial" w:hAnsi="Arial" w:cs="Arial"/>
+          <w:sz w:val="22"/>
+          <w:szCs w:val="22"/>
+          <w:lang w:val="en-US"/>
+        </w:rPr>
+      </w:pPr>
+      <w:r>
+        <w:rPr>
+          <w:rFonts w:ascii="Arial" w:hAnsi="Arial" w:cs="Arial"/>
+          <w:b/>
+          <w:bCs/>
+          <w:sz w:val="22"/>
+          <w:szCs w:val="22"/>
+          <w:lang w:val="en-US"/>
+        </w:rPr>
+        <w:t xml:space="preserve">19. Question: </w:t>
+      </w:r>
+      <w:r>
+        <w:rPr>
+          <w:rFonts w:ascii="Arial" w:hAnsi="Arial" w:cs="Arial"/>
+          <w:sz w:val="22"/>
+          <w:szCs w:val="22"/>
+          <w:lang w:val="en-US"/>
+        </w:rPr>
+        <w:t xml:space="preserve">What is the "Veterans Transportation and Community Living Initiative (VTCLI)"? </w:t>
+      </w:r>
+    </w:p>
+    <w:p>
+      <w:pPr>
+        <w:rPr>
+          <w:rFonts w:ascii="Arial" w:hAnsi="Arial" w:cs="Arial"/>
+          <w:sz w:val="22"/>
+          <w:szCs w:val="22"/>
+          <w:lang w:val="en-US"/>
+        </w:rPr>
+      </w:pPr>
+      <w:r>
+        <w:rPr>
+          <w:rFonts w:ascii="Arial" w:hAnsi="Arial" w:cs="Arial"/>
+          <w:b/>
+          <w:bCs/>
+          <w:sz w:val="22"/>
+          <w:szCs w:val="22"/>
+          <w:lang w:val="en-US"/>
+        </w:rPr>
+        <w:t xml:space="preserve">Answer: </w:t>
+      </w:r>
+      <w:r>
+        <w:rPr>
+          <w:rFonts w:ascii="Arial" w:hAnsi="Arial" w:cs="Arial"/>
+          <w:sz w:val="22"/>
+          <w:szCs w:val="22"/>
+          <w:lang w:val="en-US"/>
+        </w:rPr>
+        <w:t xml:space="preserve">VTCLI is a federally coordinated partnership managed through the Department of Transportation that funds "one-call" information centers and tools to help Veterans, military families, and others arrange locally available transportation to connect with work, education, and health care </w:t>
+      </w:r>
+    </w:p>
+    <w:p>
+      <w:pPr>
+        <w:rPr>
+          <w:rFonts w:ascii="Arial" w:hAnsi="Arial" w:cs="Arial"/>
+          <w:b/>
+          <w:bCs/>
+          <w:sz w:val="22"/>
+          <w:szCs w:val="22"/>
+          <w:lang w:val="en-US"/>
+        </w:rPr>
+      </w:pPr>
+      <w:r>
+        <w:rPr>
+          <w:rFonts w:ascii="Arial" w:hAnsi="Arial" w:cs="Arial"/>
+          <w:b/>
+          <w:bCs/>
+          <w:sz w:val="22"/>
+          <w:szCs w:val="22"/>
+          <w:lang w:val="en-US"/>
+        </w:rPr>
+        <w:t>Source:</w:t>
+      </w:r>
+      <w:r>
+        <w:rPr>
+          <w:rFonts w:ascii="Arial" w:hAnsi="Arial" w:cs="Arial"/>
+          <w:sz w:val="22"/>
+          <w:szCs w:val="22"/>
+          <w:lang w:val="en-US"/>
+        </w:rPr>
+        <w:t xml:space="preserve"> </w:t>
+      </w:r>
+      <w:r>
+        <w:rPr>
+          <w:rFonts w:ascii="Arial" w:hAnsi="Arial" w:cs="Arial"/>
+          <w:sz w:val="22"/>
+          <w:szCs w:val="22"/>
+          <w:lang w:val="en-US"/>
+        </w:rPr>
+        <w:t>(Resources for Rural Veterans – Housing Assistance Council, Page 45 ).</w:t>
+      </w:r>
+    </w:p>
+    <w:p>
+      <w:pPr>
+        <w:rPr>
+          <w:rFonts w:ascii="Arial" w:hAnsi="Arial" w:cs="Arial"/>
+          <w:b/>
+          <w:bCs/>
+          <w:sz w:val="22"/>
+          <w:szCs w:val="22"/>
+          <w:lang w:val="en-US"/>
+        </w:rPr>
+      </w:pPr>
+      <w:r>
+        <w:rPr>
+          <w:rFonts w:ascii="Arial" w:hAnsi="Arial" w:cs="Arial"/>
+          <w:b/>
+          <w:bCs/>
+          <w:sz w:val="22"/>
+          <w:szCs w:val="22"/>
+          <w:lang w:val="en-US"/>
+        </w:rPr>
+        <w:t xml:space="preserve">20. Question: </w:t>
+      </w:r>
+      <w:r>
+        <w:rPr>
+          <w:rFonts w:ascii="Arial" w:hAnsi="Arial" w:cs="Arial"/>
+          <w:sz w:val="22"/>
+          <w:szCs w:val="22"/>
+          <w:lang w:val="en-US"/>
+        </w:rPr>
+        <w:t>What is the minimum credit score required for a government loan (FHA, VA, USDA) under TDHCA's program requirements?</w:t>
+      </w:r>
+      <w:r>
+        <w:rPr>
+          <w:rFonts w:ascii="Arial" w:hAnsi="Arial" w:cs="Arial"/>
+          <w:b/>
+          <w:bCs/>
+          <w:sz w:val="22"/>
+          <w:szCs w:val="22"/>
+          <w:lang w:val="en-US"/>
+        </w:rPr>
+        <w:t xml:space="preserve"> </w:t>
+      </w:r>
+    </w:p>
+    <w:p>
+      <w:pPr>
+        <w:rPr>
+          <w:rFonts w:ascii="Arial" w:hAnsi="Arial" w:cs="Arial"/>
+          <w:sz w:val="22"/>
+          <w:szCs w:val="22"/>
+          <w:lang w:val="en-US"/>
+        </w:rPr>
+      </w:pPr>
+      <w:r>
+        <w:rPr>
+          <w:rFonts w:ascii="Arial" w:hAnsi="Arial" w:cs="Arial"/>
+          <w:b/>
+          <w:bCs/>
+          <w:sz w:val="22"/>
+          <w:szCs w:val="22"/>
+          <w:lang w:val="en-US"/>
+        </w:rPr>
+        <w:t xml:space="preserve">Answer: </w:t>
+      </w:r>
+      <w:r>
+        <w:rPr>
+          <w:rFonts w:ascii="Arial" w:hAnsi="Arial" w:cs="Arial"/>
+          <w:sz w:val="22"/>
+          <w:szCs w:val="22"/>
+          <w:lang w:val="en-US"/>
+        </w:rPr>
+        <w:t xml:space="preserve">The minimum determining credit score for all government loans under TDHCA is 620 </w:t>
+      </w:r>
+    </w:p>
+    <w:p>
+      <w:pPr>
+        <w:rPr>
+          <w:rFonts w:ascii="Arial" w:hAnsi="Arial" w:cs="Arial"/>
+          <w:sz w:val="22"/>
+          <w:szCs w:val="22"/>
+          <w:lang w:val="en-US"/>
+        </w:rPr>
+      </w:pPr>
+      <w:r>
+        <w:rPr>
+          <w:rFonts w:ascii="Arial" w:hAnsi="Arial" w:cs="Arial"/>
+          <w:b/>
+          <w:bCs/>
+          <w:sz w:val="22"/>
+          <w:szCs w:val="22"/>
+          <w:lang w:val="en-US"/>
+        </w:rPr>
+        <w:t>Source:</w:t>
+      </w:r>
+      <w:r>
+        <w:rPr>
+          <w:rFonts w:ascii="Arial" w:hAnsi="Arial" w:cs="Arial"/>
+          <w:sz w:val="22"/>
+          <w:szCs w:val="22"/>
+          <w:lang w:val="en-US"/>
+        </w:rPr>
+        <w:t xml:space="preserve"> </w:t>
+      </w:r>
+      <w:r>
+        <w:rPr>
+          <w:rFonts w:ascii="Arial" w:hAnsi="Arial" w:cs="Arial"/>
+          <w:sz w:val="22"/>
+          <w:szCs w:val="22"/>
+          <w:lang w:val="en-US"/>
+        </w:rPr>
+        <w:t>("TDHCA Lender Guide" – Texas (2026), Page 12 ).</w:t>
+      </w:r>
+    </w:p>
+    <w:p>
+      <w:pPr>
+        <w:rPr>
+          <w:sz w:val="22"/>
+          <w:szCs w:val="22"/>
           <w:lang w:val="en-US"/>
         </w:rPr>
       </w:pPr>

</xml_diff>